<commit_message>
Getting ready to finish this
</commit_message>
<xml_diff>
--- a/LabPractice_0_0_IntroductionToR/Table - Exercise 8.docx
+++ b/LabPractice_0_0_IntroductionToR/Table - Exercise 8.docx
@@ -62,7 +62,7 @@
       <w:tr>
         <w:tc>
           <w:tcPr>
-            <w:tcW w:w="1271" w:type="dxa"/>
+            <w:tcW w:w="1209" w:type="dxa"/>
           </w:tcPr>
           <w:p>
             <w:pPr>
@@ -92,7 +92,7 @@
         </w:tc>
         <w:tc>
           <w:tcPr>
-            <w:tcW w:w="1672" w:type="dxa"/>
+            <w:tcW w:w="1648" w:type="dxa"/>
           </w:tcPr>
           <w:p>
             <w:pPr>
@@ -138,7 +138,7 @@
         </w:tc>
         <w:tc>
           <w:tcPr>
-            <w:tcW w:w="1163" w:type="dxa"/>
+            <w:tcW w:w="1085" w:type="dxa"/>
           </w:tcPr>
           <w:p>
             <w:pPr>
@@ -177,7 +177,7 @@
         </w:tc>
         <w:tc>
           <w:tcPr>
-            <w:tcW w:w="1843" w:type="dxa"/>
+            <w:tcW w:w="1560" w:type="dxa"/>
           </w:tcPr>
           <w:p>
             <w:pPr>
@@ -248,7 +248,7 @@
         </w:tc>
         <w:tc>
           <w:tcPr>
-            <w:tcW w:w="2012" w:type="dxa"/>
+            <w:tcW w:w="1856" w:type="dxa"/>
           </w:tcPr>
           <w:p>
             <w:pPr>
@@ -310,7 +310,7 @@
         </w:tc>
         <w:tc>
           <w:tcPr>
-            <w:tcW w:w="2382" w:type="dxa"/>
+            <w:tcW w:w="2021" w:type="dxa"/>
           </w:tcPr>
           <w:p>
             <w:pPr>
@@ -349,7 +349,7 @@
         </w:tc>
         <w:tc>
           <w:tcPr>
-            <w:tcW w:w="2178" w:type="dxa"/>
+            <w:tcW w:w="3616" w:type="dxa"/>
           </w:tcPr>
           <w:p>
             <w:pPr>
@@ -372,7 +372,7 @@
         </w:tc>
         <w:tc>
           <w:tcPr>
-            <w:tcW w:w="2888" w:type="dxa"/>
+            <w:tcW w:w="2414" w:type="dxa"/>
           </w:tcPr>
           <w:p>
             <w:pPr>
@@ -397,7 +397,7 @@
       <w:tr>
         <w:tc>
           <w:tcPr>
-            <w:tcW w:w="1271" w:type="dxa"/>
+            <w:tcW w:w="1209" w:type="dxa"/>
           </w:tcPr>
           <w:p>
             <w:pPr>
@@ -415,7 +415,7 @@
         </w:tc>
         <w:tc>
           <w:tcPr>
-            <w:tcW w:w="1672" w:type="dxa"/>
+            <w:tcW w:w="1648" w:type="dxa"/>
           </w:tcPr>
           <w:p>
             <w:pPr>
@@ -433,7 +433,7 @@
         </w:tc>
         <w:tc>
           <w:tcPr>
-            <w:tcW w:w="1163" w:type="dxa"/>
+            <w:tcW w:w="1085" w:type="dxa"/>
           </w:tcPr>
           <w:p>
             <w:pPr>
@@ -451,7 +451,7 @@
         </w:tc>
         <w:tc>
           <w:tcPr>
-            <w:tcW w:w="1843" w:type="dxa"/>
+            <w:tcW w:w="1560" w:type="dxa"/>
           </w:tcPr>
           <w:p>
             <w:pPr>
@@ -475,7 +475,7 @@
         </w:tc>
         <w:tc>
           <w:tcPr>
-            <w:tcW w:w="2012" w:type="dxa"/>
+            <w:tcW w:w="1856" w:type="dxa"/>
           </w:tcPr>
           <w:p>
             <w:pPr>
@@ -493,7 +493,7 @@
         </w:tc>
         <w:tc>
           <w:tcPr>
-            <w:tcW w:w="2382" w:type="dxa"/>
+            <w:tcW w:w="2021" w:type="dxa"/>
           </w:tcPr>
           <w:p>
             <w:pPr>
@@ -511,7 +511,7 @@
         </w:tc>
         <w:tc>
           <w:tcPr>
-            <w:tcW w:w="2178" w:type="dxa"/>
+            <w:tcW w:w="3616" w:type="dxa"/>
           </w:tcPr>
           <w:p>
             <w:pPr>
@@ -581,7 +581,7 @@
         </w:tc>
         <w:tc>
           <w:tcPr>
-            <w:tcW w:w="2888" w:type="dxa"/>
+            <w:tcW w:w="2414" w:type="dxa"/>
           </w:tcPr>
           <w:p>
             <w:pPr>
@@ -601,7 +601,7 @@
       <w:tr>
         <w:tc>
           <w:tcPr>
-            <w:tcW w:w="1271" w:type="dxa"/>
+            <w:tcW w:w="1209" w:type="dxa"/>
           </w:tcPr>
           <w:p>
             <w:pPr>
@@ -619,7 +619,7 @@
         </w:tc>
         <w:tc>
           <w:tcPr>
-            <w:tcW w:w="1672" w:type="dxa"/>
+            <w:tcW w:w="1648" w:type="dxa"/>
           </w:tcPr>
           <w:p>
             <w:pPr>
@@ -637,7 +637,7 @@
         </w:tc>
         <w:tc>
           <w:tcPr>
-            <w:tcW w:w="1163" w:type="dxa"/>
+            <w:tcW w:w="1085" w:type="dxa"/>
           </w:tcPr>
           <w:p>
             <w:pPr>
@@ -655,7 +655,7 @@
         </w:tc>
         <w:tc>
           <w:tcPr>
-            <w:tcW w:w="1843" w:type="dxa"/>
+            <w:tcW w:w="1560" w:type="dxa"/>
           </w:tcPr>
           <w:p>
             <w:pPr>
@@ -673,7 +673,7 @@
         </w:tc>
         <w:tc>
           <w:tcPr>
-            <w:tcW w:w="2012" w:type="dxa"/>
+            <w:tcW w:w="1856" w:type="dxa"/>
           </w:tcPr>
           <w:p>
             <w:pPr>
@@ -691,7 +691,7 @@
         </w:tc>
         <w:tc>
           <w:tcPr>
-            <w:tcW w:w="2382" w:type="dxa"/>
+            <w:tcW w:w="2021" w:type="dxa"/>
           </w:tcPr>
           <w:p>
             <w:pPr>
@@ -709,7 +709,7 @@
         </w:tc>
         <w:tc>
           <w:tcPr>
-            <w:tcW w:w="2178" w:type="dxa"/>
+            <w:tcW w:w="3616" w:type="dxa"/>
           </w:tcPr>
           <w:p>
             <w:pPr>
@@ -768,19 +768,19 @@
         </w:tc>
         <w:tc>
           <w:tcPr>
-            <w:tcW w:w="2888" w:type="dxa"/>
-          </w:tcPr>
-          <w:p>
-            <w:pPr>
-              <w:rPr>
-                <w:lang w:val="en-US"/>
-              </w:rPr>
-            </w:pPr>
-            <w:r>
-              <w:rPr>
-                <w:lang w:val="en-US"/>
-              </w:rPr>
-              <w:t>Classification</w:t>
+            <w:tcW w:w="2414" w:type="dxa"/>
+          </w:tcPr>
+          <w:p>
+            <w:pPr>
+              <w:rPr>
+                <w:lang w:val="en-US"/>
+              </w:rPr>
+            </w:pPr>
+            <w:r>
+              <w:rPr>
+                <w:lang w:val="en-US"/>
+              </w:rPr>
+              <w:t>SVM classification model to account for the donut-shaped clusters.</w:t>
             </w:r>
           </w:p>
         </w:tc>
@@ -788,7 +788,7 @@
       <w:tr>
         <w:tc>
           <w:tcPr>
-            <w:tcW w:w="1271" w:type="dxa"/>
+            <w:tcW w:w="1209" w:type="dxa"/>
           </w:tcPr>
           <w:p>
             <w:pPr>
@@ -806,7 +806,7 @@
         </w:tc>
         <w:tc>
           <w:tcPr>
-            <w:tcW w:w="1672" w:type="dxa"/>
+            <w:tcW w:w="1648" w:type="dxa"/>
           </w:tcPr>
           <w:p>
             <w:pPr>
@@ -824,7 +824,7 @@
         </w:tc>
         <w:tc>
           <w:tcPr>
-            <w:tcW w:w="1163" w:type="dxa"/>
+            <w:tcW w:w="1085" w:type="dxa"/>
           </w:tcPr>
           <w:p>
             <w:pPr>
@@ -842,7 +842,7 @@
         </w:tc>
         <w:tc>
           <w:tcPr>
-            <w:tcW w:w="1843" w:type="dxa"/>
+            <w:tcW w:w="1560" w:type="dxa"/>
           </w:tcPr>
           <w:p>
             <w:pPr>
@@ -860,7 +860,7 @@
         </w:tc>
         <w:tc>
           <w:tcPr>
-            <w:tcW w:w="2012" w:type="dxa"/>
+            <w:tcW w:w="1856" w:type="dxa"/>
           </w:tcPr>
           <w:p>
             <w:pPr>
@@ -878,86 +878,74 @@
         </w:tc>
         <w:tc>
           <w:tcPr>
-            <w:tcW w:w="2382" w:type="dxa"/>
-          </w:tcPr>
-          <w:p>
-            <w:pPr>
-              <w:rPr>
-                <w:lang w:val="en-US"/>
-              </w:rPr>
-            </w:pPr>
-            <w:r>
-              <w:rPr>
-                <w:lang w:val="en-US"/>
-              </w:rPr>
-              <w:t xml:space="preserve">Neither </w:t>
-            </w:r>
-            <w:r>
-              <w:rPr>
-                <w:lang w:val="en-US"/>
-              </w:rPr>
-              <w:t>–</w:t>
-            </w:r>
-            <w:r>
-              <w:rPr>
-                <w:lang w:val="en-US"/>
-              </w:rPr>
-              <w:t xml:space="preserve"> Continuous</w:t>
-            </w:r>
-          </w:p>
-          <w:p>
-            <w:pPr>
-              <w:rPr>
-                <w:lang w:val="en-US"/>
-              </w:rPr>
-            </w:pPr>
-          </w:p>
-          <w:p>
-            <w:pPr>
-              <w:rPr>
-                <w:lang w:val="en-US"/>
-              </w:rPr>
-            </w:pPr>
-          </w:p>
-          <w:p>
-            <w:pPr>
-              <w:rPr>
-                <w:lang w:val="en-US"/>
-              </w:rPr>
-            </w:pPr>
-          </w:p>
-          <w:p>
-            <w:pPr>
-              <w:rPr>
-                <w:lang w:val="en-US"/>
-              </w:rPr>
-            </w:pPr>
-          </w:p>
-          <w:p>
-            <w:pPr>
-              <w:rPr>
-                <w:lang w:val="en-US"/>
-              </w:rPr>
-            </w:pPr>
-          </w:p>
-          <w:p>
-            <w:pPr>
-              <w:rPr>
-                <w:lang w:val="en-US"/>
-              </w:rPr>
-            </w:pPr>
-          </w:p>
-          <w:p>
-            <w:pPr>
-              <w:rPr>
-                <w:lang w:val="en-US"/>
-              </w:rPr>
-            </w:pPr>
-          </w:p>
-        </w:tc>
-        <w:tc>
-          <w:tcPr>
-            <w:tcW w:w="2178" w:type="dxa"/>
+            <w:tcW w:w="2021" w:type="dxa"/>
+          </w:tcPr>
+          <w:p>
+            <w:pPr>
+              <w:rPr>
+                <w:lang w:val="en-US"/>
+              </w:rPr>
+            </w:pPr>
+            <w:r>
+              <w:rPr>
+                <w:lang w:val="en-US"/>
+              </w:rPr>
+              <w:t>Neither – Continuous</w:t>
+            </w:r>
+          </w:p>
+          <w:p>
+            <w:pPr>
+              <w:rPr>
+                <w:lang w:val="en-US"/>
+              </w:rPr>
+            </w:pPr>
+          </w:p>
+          <w:p>
+            <w:pPr>
+              <w:rPr>
+                <w:lang w:val="en-US"/>
+              </w:rPr>
+            </w:pPr>
+          </w:p>
+          <w:p>
+            <w:pPr>
+              <w:rPr>
+                <w:lang w:val="en-US"/>
+              </w:rPr>
+            </w:pPr>
+          </w:p>
+          <w:p>
+            <w:pPr>
+              <w:rPr>
+                <w:lang w:val="en-US"/>
+              </w:rPr>
+            </w:pPr>
+          </w:p>
+          <w:p>
+            <w:pPr>
+              <w:rPr>
+                <w:lang w:val="en-US"/>
+              </w:rPr>
+            </w:pPr>
+          </w:p>
+          <w:p>
+            <w:pPr>
+              <w:rPr>
+                <w:lang w:val="en-US"/>
+              </w:rPr>
+            </w:pPr>
+          </w:p>
+          <w:p>
+            <w:pPr>
+              <w:rPr>
+                <w:lang w:val="en-US"/>
+              </w:rPr>
+            </w:pPr>
+          </w:p>
+        </w:tc>
+        <w:tc>
+          <w:tcPr>
+            <w:tcW w:w="3616" w:type="dxa"/>
           </w:tcPr>
           <w:p>
             <w:pPr>
@@ -1016,19 +1004,25 @@
         </w:tc>
         <w:tc>
           <w:tcPr>
-            <w:tcW w:w="2888" w:type="dxa"/>
-          </w:tcPr>
-          <w:p>
-            <w:pPr>
-              <w:rPr>
-                <w:lang w:val="en-US"/>
-              </w:rPr>
-            </w:pPr>
-            <w:r>
-              <w:rPr>
-                <w:lang w:val="en-US"/>
-              </w:rPr>
-              <w:t>Logistic Regression</w:t>
+            <w:tcW w:w="2414" w:type="dxa"/>
+          </w:tcPr>
+          <w:p>
+            <w:pPr>
+              <w:rPr>
+                <w:lang w:val="en-US"/>
+              </w:rPr>
+            </w:pPr>
+            <w:r>
+              <w:rPr>
+                <w:lang w:val="en-US"/>
+              </w:rPr>
+              <w:t>P</w:t>
+            </w:r>
+            <w:r>
+              <w:rPr>
+                <w:lang w:val="en-US"/>
+              </w:rPr>
+              <w:t>olynomial regression model to account for the shape of this plot.</w:t>
             </w:r>
           </w:p>
         </w:tc>
@@ -1036,7 +1030,7 @@
       <w:tr>
         <w:tc>
           <w:tcPr>
-            <w:tcW w:w="1271" w:type="dxa"/>
+            <w:tcW w:w="1209" w:type="dxa"/>
           </w:tcPr>
           <w:p>
             <w:pPr>
@@ -1055,7 +1049,7 @@
         </w:tc>
         <w:tc>
           <w:tcPr>
-            <w:tcW w:w="1672" w:type="dxa"/>
+            <w:tcW w:w="1648" w:type="dxa"/>
           </w:tcPr>
           <w:p>
             <w:pPr>
@@ -1073,7 +1067,7 @@
         </w:tc>
         <w:tc>
           <w:tcPr>
-            <w:tcW w:w="1163" w:type="dxa"/>
+            <w:tcW w:w="1085" w:type="dxa"/>
           </w:tcPr>
           <w:p>
             <w:pPr>
@@ -1091,7 +1085,7 @@
         </w:tc>
         <w:tc>
           <w:tcPr>
-            <w:tcW w:w="1843" w:type="dxa"/>
+            <w:tcW w:w="1560" w:type="dxa"/>
           </w:tcPr>
           <w:p>
             <w:pPr>
@@ -1109,7 +1103,7 @@
         </w:tc>
         <w:tc>
           <w:tcPr>
-            <w:tcW w:w="2012" w:type="dxa"/>
+            <w:tcW w:w="1856" w:type="dxa"/>
           </w:tcPr>
           <w:p>
             <w:pPr>
@@ -1127,7 +1121,7 @@
         </w:tc>
         <w:tc>
           <w:tcPr>
-            <w:tcW w:w="2382" w:type="dxa"/>
+            <w:tcW w:w="2021" w:type="dxa"/>
           </w:tcPr>
           <w:p>
             <w:pPr>
@@ -1145,7 +1139,7 @@
         </w:tc>
         <w:tc>
           <w:tcPr>
-            <w:tcW w:w="2178" w:type="dxa"/>
+            <w:tcW w:w="3616" w:type="dxa"/>
           </w:tcPr>
           <w:p>
             <w:pPr>
@@ -1204,19 +1198,25 @@
         </w:tc>
         <w:tc>
           <w:tcPr>
-            <w:tcW w:w="2888" w:type="dxa"/>
-          </w:tcPr>
-          <w:p>
-            <w:pPr>
-              <w:rPr>
-                <w:lang w:val="en-US"/>
-              </w:rPr>
-            </w:pPr>
-            <w:r>
-              <w:rPr>
-                <w:lang w:val="en-US"/>
-              </w:rPr>
-              <w:t xml:space="preserve">Classification </w:t>
+            <w:tcW w:w="2414" w:type="dxa"/>
+          </w:tcPr>
+          <w:p>
+            <w:pPr>
+              <w:rPr>
+                <w:lang w:val="en-US"/>
+              </w:rPr>
+            </w:pPr>
+            <w:r>
+              <w:rPr>
+                <w:lang w:val="en-US"/>
+              </w:rPr>
+              <w:t>L</w:t>
+            </w:r>
+            <w:r>
+              <w:rPr>
+                <w:lang w:val="en-US"/>
+              </w:rPr>
+              <w:t>ogistic regression because this is an easy case of binary classification. If an even simpler model is needed, a linear classifier would be enough.</w:t>
             </w:r>
           </w:p>
         </w:tc>
@@ -1224,7 +1224,7 @@
       <w:tr>
         <w:tc>
           <w:tcPr>
-            <w:tcW w:w="1271" w:type="dxa"/>
+            <w:tcW w:w="1209" w:type="dxa"/>
           </w:tcPr>
           <w:p>
             <w:pPr>
@@ -1242,7 +1242,7 @@
         </w:tc>
         <w:tc>
           <w:tcPr>
-            <w:tcW w:w="1672" w:type="dxa"/>
+            <w:tcW w:w="1648" w:type="dxa"/>
           </w:tcPr>
           <w:p>
             <w:pPr>
@@ -1260,7 +1260,7 @@
         </w:tc>
         <w:tc>
           <w:tcPr>
-            <w:tcW w:w="1163" w:type="dxa"/>
+            <w:tcW w:w="1085" w:type="dxa"/>
           </w:tcPr>
           <w:p>
             <w:pPr>
@@ -1278,7 +1278,7 @@
         </w:tc>
         <w:tc>
           <w:tcPr>
-            <w:tcW w:w="1843" w:type="dxa"/>
+            <w:tcW w:w="1560" w:type="dxa"/>
           </w:tcPr>
           <w:p>
             <w:pPr>
@@ -1296,7 +1296,7 @@
         </w:tc>
         <w:tc>
           <w:tcPr>
-            <w:tcW w:w="2012" w:type="dxa"/>
+            <w:tcW w:w="1856" w:type="dxa"/>
           </w:tcPr>
           <w:p>
             <w:pPr>
@@ -1314,7 +1314,7 @@
         </w:tc>
         <w:tc>
           <w:tcPr>
-            <w:tcW w:w="2382" w:type="dxa"/>
+            <w:tcW w:w="2021" w:type="dxa"/>
           </w:tcPr>
           <w:p>
             <w:pPr>
@@ -1332,7 +1332,7 @@
         </w:tc>
         <w:tc>
           <w:tcPr>
-            <w:tcW w:w="2178" w:type="dxa"/>
+            <w:tcW w:w="3616" w:type="dxa"/>
           </w:tcPr>
           <w:p>
             <w:pPr>
@@ -1391,19 +1391,19 @@
         </w:tc>
         <w:tc>
           <w:tcPr>
-            <w:tcW w:w="2888" w:type="dxa"/>
-          </w:tcPr>
-          <w:p>
-            <w:pPr>
-              <w:rPr>
-                <w:lang w:val="en-US"/>
-              </w:rPr>
-            </w:pPr>
-            <w:r>
-              <w:rPr>
-                <w:lang w:val="en-US"/>
-              </w:rPr>
-              <w:t xml:space="preserve">Classification </w:t>
+            <w:tcW w:w="2414" w:type="dxa"/>
+          </w:tcPr>
+          <w:p>
+            <w:pPr>
+              <w:rPr>
+                <w:lang w:val="en-US"/>
+              </w:rPr>
+            </w:pPr>
+            <w:r>
+              <w:rPr>
+                <w:lang w:val="en-US"/>
+              </w:rPr>
+              <w:t>For a grid-like pattern like this, I would use a decision tree algorithm to classify the clusters. You could use an ensemble method to make a more robust model</w:t>
             </w:r>
           </w:p>
         </w:tc>
@@ -1411,7 +1411,7 @@
       <w:tr>
         <w:tc>
           <w:tcPr>
-            <w:tcW w:w="1271" w:type="dxa"/>
+            <w:tcW w:w="1209" w:type="dxa"/>
           </w:tcPr>
           <w:p>
             <w:pPr>
@@ -1429,7 +1429,7 @@
         </w:tc>
         <w:tc>
           <w:tcPr>
-            <w:tcW w:w="1672" w:type="dxa"/>
+            <w:tcW w:w="1648" w:type="dxa"/>
           </w:tcPr>
           <w:p>
             <w:pPr>
@@ -1447,7 +1447,7 @@
         </w:tc>
         <w:tc>
           <w:tcPr>
-            <w:tcW w:w="1163" w:type="dxa"/>
+            <w:tcW w:w="1085" w:type="dxa"/>
           </w:tcPr>
           <w:p>
             <w:pPr>
@@ -1465,7 +1465,7 @@
         </w:tc>
         <w:tc>
           <w:tcPr>
-            <w:tcW w:w="1843" w:type="dxa"/>
+            <w:tcW w:w="1560" w:type="dxa"/>
           </w:tcPr>
           <w:p>
             <w:pPr>
@@ -1483,7 +1483,7 @@
         </w:tc>
         <w:tc>
           <w:tcPr>
-            <w:tcW w:w="2012" w:type="dxa"/>
+            <w:tcW w:w="1856" w:type="dxa"/>
           </w:tcPr>
           <w:p>
             <w:pPr>
@@ -1501,7 +1501,7 @@
         </w:tc>
         <w:tc>
           <w:tcPr>
-            <w:tcW w:w="2382" w:type="dxa"/>
+            <w:tcW w:w="2021" w:type="dxa"/>
           </w:tcPr>
           <w:p>
             <w:pPr>
@@ -1519,7 +1519,7 @@
         </w:tc>
         <w:tc>
           <w:tcPr>
-            <w:tcW w:w="2178" w:type="dxa"/>
+            <w:tcW w:w="3616" w:type="dxa"/>
           </w:tcPr>
           <w:p>
             <w:pPr>
@@ -1578,14 +1578,20 @@
         </w:tc>
         <w:tc>
           <w:tcPr>
-            <w:tcW w:w="2888" w:type="dxa"/>
-          </w:tcPr>
-          <w:p>
-            <w:pPr>
-              <w:rPr>
-                <w:lang w:val="en-US"/>
-              </w:rPr>
-            </w:pPr>
+            <w:tcW w:w="2414" w:type="dxa"/>
+          </w:tcPr>
+          <w:p>
+            <w:pPr>
+              <w:rPr>
+                <w:lang w:val="en-US"/>
+              </w:rPr>
+            </w:pPr>
+            <w:r>
+              <w:rPr>
+                <w:lang w:val="en-US"/>
+              </w:rPr>
+              <w:t xml:space="preserve">Linear </w:t>
+            </w:r>
             <w:r>
               <w:rPr>
                 <w:lang w:val="en-US"/>
@@ -1601,7 +1607,7 @@
         </w:trPr>
         <w:tc>
           <w:tcPr>
-            <w:tcW w:w="1271" w:type="dxa"/>
+            <w:tcW w:w="1209" w:type="dxa"/>
           </w:tcPr>
           <w:p>
             <w:pPr>
@@ -1619,7 +1625,7 @@
         </w:tc>
         <w:tc>
           <w:tcPr>
-            <w:tcW w:w="1672" w:type="dxa"/>
+            <w:tcW w:w="1648" w:type="dxa"/>
           </w:tcPr>
           <w:p>
             <w:pPr>
@@ -1637,7 +1643,7 @@
         </w:tc>
         <w:tc>
           <w:tcPr>
-            <w:tcW w:w="1163" w:type="dxa"/>
+            <w:tcW w:w="1085" w:type="dxa"/>
           </w:tcPr>
           <w:p>
             <w:pPr>
@@ -1655,7 +1661,7 @@
         </w:tc>
         <w:tc>
           <w:tcPr>
-            <w:tcW w:w="1843" w:type="dxa"/>
+            <w:tcW w:w="1560" w:type="dxa"/>
           </w:tcPr>
           <w:p>
             <w:pPr>
@@ -1673,7 +1679,7 @@
         </w:tc>
         <w:tc>
           <w:tcPr>
-            <w:tcW w:w="2012" w:type="dxa"/>
+            <w:tcW w:w="1856" w:type="dxa"/>
           </w:tcPr>
           <w:p>
             <w:pPr>
@@ -1691,7 +1697,7 @@
         </w:tc>
         <w:tc>
           <w:tcPr>
-            <w:tcW w:w="2382" w:type="dxa"/>
+            <w:tcW w:w="2021" w:type="dxa"/>
           </w:tcPr>
           <w:p>
             <w:pPr>
@@ -1709,7 +1715,7 @@
         </w:tc>
         <w:tc>
           <w:tcPr>
-            <w:tcW w:w="2178" w:type="dxa"/>
+            <w:tcW w:w="3616" w:type="dxa"/>
           </w:tcPr>
           <w:p>
             <w:pPr>
@@ -1775,19 +1781,31 @@
         </w:tc>
         <w:tc>
           <w:tcPr>
-            <w:tcW w:w="2888" w:type="dxa"/>
-          </w:tcPr>
-          <w:p>
-            <w:pPr>
-              <w:rPr>
-                <w:lang w:val="en-US"/>
-              </w:rPr>
-            </w:pPr>
+            <w:tcW w:w="2414" w:type="dxa"/>
+          </w:tcPr>
+          <w:p>
+            <w:pPr>
+              <w:rPr>
+                <w:lang w:val="en-US"/>
+              </w:rPr>
+            </w:pPr>
+            <w:r>
+              <w:rPr>
+                <w:lang w:val="en-US"/>
+              </w:rPr>
+              <w:t xml:space="preserve">SVM </w:t>
+            </w:r>
             <w:r>
               <w:rPr>
                 <w:lang w:val="en-US"/>
               </w:rPr>
               <w:t>Classification</w:t>
+            </w:r>
+            <w:r>
+              <w:rPr>
+                <w:lang w:val="en-US"/>
+              </w:rPr>
+              <w:t>/Neural Networks</w:t>
             </w:r>
           </w:p>
         </w:tc>
@@ -1951,7 +1969,7 @@
                 <w:lang w:val="en-US"/>
               </w:rPr>
               <w:drawing>
-                <wp:inline distT="0" distB="0" distL="0" distR="0" wp14:anchorId="0F132F52" wp14:editId="753602DC">
+                <wp:inline distT="0" distB="0" distL="0" distR="0" wp14:anchorId="0F132F52" wp14:editId="75E2A8B0">
                   <wp:extent cx="2798284" cy="1716389"/>
                   <wp:effectExtent l="0" t="0" r="0" b="0"/>
                   <wp:docPr id="61409564" name="Picture 1" descr="A graph of a graph&#10;&#10;Description automatically generated"/>
@@ -2067,7 +2085,7 @@
                 <w:lang w:val="en-US"/>
               </w:rPr>
               <w:drawing>
-                <wp:inline distT="0" distB="0" distL="0" distR="0" wp14:anchorId="61B8F349" wp14:editId="00A280DB">
+                <wp:inline distT="0" distB="0" distL="0" distR="0" wp14:anchorId="61B8F349" wp14:editId="5AB892C0">
                   <wp:extent cx="2599980" cy="1596341"/>
                   <wp:effectExtent l="0" t="0" r="3810" b="4445"/>
                   <wp:docPr id="1957384455" name="Picture 3" descr="A diagram of a bar plot&#10;&#10;Description automatically generated"/>
@@ -2187,7 +2205,7 @@
                 <w:lang w:val="en-US"/>
               </w:rPr>
               <w:drawing>
-                <wp:inline distT="0" distB="0" distL="0" distR="0" wp14:anchorId="7C6A7905" wp14:editId="2924B78E">
+                <wp:inline distT="0" distB="0" distL="0" distR="0" wp14:anchorId="7C6A7905" wp14:editId="6D7C759A">
                   <wp:extent cx="2796534" cy="1729648"/>
                   <wp:effectExtent l="0" t="0" r="0" b="0"/>
                   <wp:docPr id="513830957" name="Picture 5" descr="A graph of a tower&#10;&#10;Description automatically generated with medium confidence"/>
@@ -2268,7 +2286,7 @@
                 <w:lang w:val="en-US"/>
               </w:rPr>
               <w:drawing>
-                <wp:inline distT="0" distB="0" distL="0" distR="0" wp14:anchorId="6CA8072A" wp14:editId="36A6695C">
+                <wp:inline distT="0" distB="0" distL="0" distR="0" wp14:anchorId="6CA8072A" wp14:editId="4529BE75">
                   <wp:extent cx="2798285" cy="1702290"/>
                   <wp:effectExtent l="0" t="0" r="0" b="0"/>
                   <wp:docPr id="1894420898" name="Picture 6" descr="A collage of graphs&#10;&#10;Description automatically generated"/>
@@ -2345,7 +2363,7 @@
                 <w:lang w:val="en-US"/>
               </w:rPr>
               <w:drawing>
-                <wp:inline distT="0" distB="0" distL="0" distR="0" wp14:anchorId="3B562EAE" wp14:editId="1513E0DE">
+                <wp:inline distT="0" distB="0" distL="0" distR="0" wp14:anchorId="3B562EAE" wp14:editId="30BC5C32">
                   <wp:extent cx="2729980" cy="1696598"/>
                   <wp:effectExtent l="0" t="0" r="635" b="5715"/>
                   <wp:docPr id="270653582" name="Picture 7" descr="A graph of different sizes and shapes&#10;&#10;Description automatically generated with medium confidence"/>
@@ -5865,6 +5883,12 @@
 </file>
 
 <file path=customXml/item1.xml><?xml version="1.0" encoding="utf-8"?>
+<p:properties xmlns:p="http://schemas.microsoft.com/office/2006/metadata/properties" xmlns:xsi="http://www.w3.org/2001/XMLSchema-instance" xmlns:pc="http://schemas.microsoft.com/office/infopath/2007/PartnerControls">
+  <documentManagement/>
+</p:properties>
+</file>
+
+<file path=customXml/item2.xml><?xml version="1.0" encoding="utf-8"?>
 <?mso-contentType ?>
 <FormTemplates xmlns="http://schemas.microsoft.com/sharepoint/v3/contenttype/forms">
   <Display>DocumentLibraryForm</Display>
@@ -5873,17 +5897,7 @@
 </FormTemplates>
 </file>
 
-<file path=customXml/item2.xml><?xml version="1.0" encoding="utf-8"?>
-<p:properties xmlns:p="http://schemas.microsoft.com/office/2006/metadata/properties" xmlns:xsi="http://www.w3.org/2001/XMLSchema-instance" xmlns:pc="http://schemas.microsoft.com/office/infopath/2007/PartnerControls">
-  <documentManagement/>
-</p:properties>
-</file>
-
 <file path=customXml/item3.xml><?xml version="1.0" encoding="utf-8"?>
-<b:Sources xmlns:b="http://schemas.openxmlformats.org/officeDocument/2006/bibliography" xmlns="http://schemas.openxmlformats.org/officeDocument/2006/bibliography" SelectedStyle="\APA.XSL" StyleName="APA"/>
-</file>
-
-<file path=customXml/item4.xml><?xml version="1.0" encoding="utf-8"?>
 <ct:contentTypeSchema xmlns:ct="http://schemas.microsoft.com/office/2006/metadata/contentType" xmlns:ma="http://schemas.microsoft.com/office/2006/metadata/properties/metaAttributes" ct:_="" ma:_="" ma:contentTypeName="Documento" ma:contentTypeID="0x010100016F0B14AC68F84DBCA6E55C4B8B8C21" ma:contentTypeVersion="3" ma:contentTypeDescription="Crear nuevo documento." ma:contentTypeScope="" ma:versionID="c1da629c04ebc0fd08047fc26b09f42b">
   <xsd:schema xmlns:xsd="http://www.w3.org/2001/XMLSchema" xmlns:xs="http://www.w3.org/2001/XMLSchema" xmlns:p="http://schemas.microsoft.com/office/2006/metadata/properties" xmlns:ns2="e4460e0b-1a6f-43a0-aa63-559a1557a860" targetNamespace="http://schemas.microsoft.com/office/2006/metadata/properties" ma:root="true" ma:fieldsID="02759e807ef14f00c8184338472c55fa" ns2:_="">
     <xsd:import namespace="e4460e0b-1a6f-43a0-aa63-559a1557a860"/>
@@ -6021,15 +6035,11 @@
 </ct:contentTypeSchema>
 </file>
 
-<file path=customXml/itemProps1.xml><?xml version="1.0" encoding="utf-8"?>
-<ds:datastoreItem xmlns:ds="http://schemas.openxmlformats.org/officeDocument/2006/customXml" ds:itemID="{0DAD4E8A-C2D1-4A70-A0D3-1E0636D11564}">
-  <ds:schemaRefs>
-    <ds:schemaRef ds:uri="http://schemas.microsoft.com/sharepoint/v3/contenttype/forms"/>
-  </ds:schemaRefs>
-</ds:datastoreItem>
+<file path=customXml/item4.xml><?xml version="1.0" encoding="utf-8"?>
+<b:Sources xmlns:b="http://schemas.openxmlformats.org/officeDocument/2006/bibliography" xmlns="http://schemas.openxmlformats.org/officeDocument/2006/bibliography" SelectedStyle="\APA.XSL" StyleName="APA"/>
 </file>
 
-<file path=customXml/itemProps2.xml><?xml version="1.0" encoding="utf-8"?>
+<file path=customXml/itemProps1.xml><?xml version="1.0" encoding="utf-8"?>
 <ds:datastoreItem xmlns:ds="http://schemas.openxmlformats.org/officeDocument/2006/customXml" ds:itemID="{D54FE419-A69A-42CC-889D-50ED83599A8A}">
   <ds:schemaRefs>
     <ds:schemaRef ds:uri="http://schemas.microsoft.com/office/2006/metadata/properties"/>
@@ -6038,15 +6048,15 @@
 </ds:datastoreItem>
 </file>
 
-<file path=customXml/itemProps3.xml><?xml version="1.0" encoding="utf-8"?>
-<ds:datastoreItem xmlns:ds="http://schemas.openxmlformats.org/officeDocument/2006/customXml" ds:itemID="{1E4796C3-5AD5-4B80-9800-99FA6B8A57BC}">
+<file path=customXml/itemProps2.xml><?xml version="1.0" encoding="utf-8"?>
+<ds:datastoreItem xmlns:ds="http://schemas.openxmlformats.org/officeDocument/2006/customXml" ds:itemID="{0DAD4E8A-C2D1-4A70-A0D3-1E0636D11564}">
   <ds:schemaRefs>
-    <ds:schemaRef ds:uri="http://schemas.openxmlformats.org/officeDocument/2006/bibliography"/>
+    <ds:schemaRef ds:uri="http://schemas.microsoft.com/sharepoint/v3/contenttype/forms"/>
   </ds:schemaRefs>
 </ds:datastoreItem>
 </file>
 
-<file path=customXml/itemProps4.xml><?xml version="1.0" encoding="utf-8"?>
+<file path=customXml/itemProps3.xml><?xml version="1.0" encoding="utf-8"?>
 <ds:datastoreItem xmlns:ds="http://schemas.openxmlformats.org/officeDocument/2006/customXml" ds:itemID="{624B82B2-FDC2-4A10-ACA4-4CB81B452B28}">
   <ds:schemaRefs>
     <ds:schemaRef ds:uri="http://schemas.microsoft.com/office/2006/metadata/contentType"/>
@@ -6062,4 +6072,12 @@
     <ds:schemaRef ds:uri="http://schemas.microsoft.com/internal/obd"/>
   </ds:schemaRefs>
 </ds:datastoreItem>
+</file>
+
+<file path=customXml/itemProps4.xml><?xml version="1.0" encoding="utf-8"?>
+<ds:datastoreItem xmlns:ds="http://schemas.openxmlformats.org/officeDocument/2006/customXml" ds:itemID="{1E4796C3-5AD5-4B80-9800-99FA6B8A57BC}">
+  <ds:schemaRefs>
+    <ds:schemaRef ds:uri="http://schemas.openxmlformats.org/officeDocument/2006/bibliography"/>
+  </ds:schemaRefs>
+</ds:datastoreItem>
 </file>
</xml_diff>